<commit_message>
added unverified ultrasonic sensor files
</commit_message>
<xml_diff>
--- a/Code Status.docx
+++ b/Code Status.docx
@@ -152,15 +152,7 @@
               <w:spacing w:line="240" w:lineRule="auto"/>
             </w:pPr>
             <w:r>
-              <w:t>MECHENG706.h (</w:t>
-            </w:r>
-            <w:proofErr w:type="spellStart"/>
-            <w:r>
-              <w:t>PinAllocation.h</w:t>
-            </w:r>
-            <w:proofErr w:type="spellEnd"/>
-            <w:r>
-              <w:t>)</w:t>
+              <w:t>MECHENG706.h (PinAllocation.h)</w:t>
             </w:r>
           </w:p>
         </w:tc>
@@ -187,13 +179,8 @@
               </w:pBdr>
               <w:spacing w:line="240" w:lineRule="auto"/>
             </w:pPr>
-            <w:proofErr w:type="spellStart"/>
-            <w:r>
-              <w:t>Yameizhen</w:t>
-            </w:r>
-            <w:proofErr w:type="spellEnd"/>
-            <w:r>
-              <w:t xml:space="preserve"> LI</w:t>
+            <w:r>
+              <w:t>Yameizhen LI</w:t>
             </w:r>
           </w:p>
         </w:tc>
@@ -251,25 +238,7 @@
               <w:spacing w:line="240" w:lineRule="auto"/>
             </w:pPr>
             <w:r>
-              <w:t>MecanumWheel706.h and .</w:t>
-            </w:r>
-            <w:proofErr w:type="spellStart"/>
-            <w:proofErr w:type="gramStart"/>
-            <w:r>
-              <w:t>cpp</w:t>
-            </w:r>
-            <w:proofErr w:type="spellEnd"/>
-            <w:r>
-              <w:t xml:space="preserve">  (</w:t>
-            </w:r>
-            <w:proofErr w:type="spellStart"/>
-            <w:proofErr w:type="gramEnd"/>
-            <w:r>
-              <w:t>RobotBase.h</w:t>
-            </w:r>
-            <w:proofErr w:type="spellEnd"/>
-            <w:r>
-              <w:t>)</w:t>
+              <w:t>MecanumWheel706.h and .cpp  (RobotBase.h)</w:t>
             </w:r>
           </w:p>
         </w:tc>
@@ -296,11 +265,9 @@
               </w:pBdr>
               <w:spacing w:line="240" w:lineRule="auto"/>
             </w:pPr>
-            <w:proofErr w:type="spellStart"/>
             <w:r>
               <w:t>Vinuli</w:t>
             </w:r>
-            <w:proofErr w:type="spellEnd"/>
           </w:p>
         </w:tc>
         <w:tc>
@@ -342,13 +309,8 @@
               </w:pBdr>
               <w:spacing w:line="240" w:lineRule="auto"/>
             </w:pPr>
-            <w:proofErr w:type="spellStart"/>
-            <w:r>
-              <w:t>Base</w:t>
-            </w:r>
-            <w:proofErr w:type="spellEnd"/>
-            <w:r>
-              <w:t xml:space="preserve"> on our specific wheel motions</w:t>
+            <w:r>
+              <w:t>Base on our specific wheel motions</w:t>
             </w:r>
           </w:p>
         </w:tc>
@@ -377,21 +339,8 @@
               </w:pBdr>
               <w:spacing w:line="240" w:lineRule="auto"/>
             </w:pPr>
-            <w:proofErr w:type="spellStart"/>
-            <w:r>
-              <w:t>LightTracker.h</w:t>
-            </w:r>
-            <w:proofErr w:type="spellEnd"/>
-            <w:r>
-              <w:t xml:space="preserve"> (</w:t>
-            </w:r>
-            <w:proofErr w:type="spellStart"/>
-            <w:r>
-              <w:t>DetermineDirection.h</w:t>
-            </w:r>
-            <w:proofErr w:type="spellEnd"/>
-            <w:r>
-              <w:t>)</w:t>
+            <w:r>
+              <w:t>LightTracker.h (DetermineDirection.h)</w:t>
             </w:r>
           </w:p>
         </w:tc>
@@ -418,11 +367,9 @@
               </w:pBdr>
               <w:spacing w:line="240" w:lineRule="auto"/>
             </w:pPr>
-            <w:proofErr w:type="spellStart"/>
             <w:r>
               <w:t>Yameizhen</w:t>
             </w:r>
-            <w:proofErr w:type="spellEnd"/>
           </w:p>
         </w:tc>
         <w:tc>
@@ -468,21 +415,8 @@
               </w:pBdr>
               <w:spacing w:line="240" w:lineRule="auto"/>
             </w:pPr>
-            <w:proofErr w:type="gramStart"/>
-            <w:r>
-              <w:t xml:space="preserve">void  </w:t>
-            </w:r>
-            <w:proofErr w:type="spellStart"/>
-            <w:r>
-              <w:t>scan</w:t>
-            </w:r>
-            <w:proofErr w:type="gramEnd"/>
-            <w:r>
-              <w:t>_while_rotate</w:t>
-            </w:r>
-            <w:proofErr w:type="spellEnd"/>
-            <w:r>
-              <w:t xml:space="preserve">() </w:t>
+            <w:r>
+              <w:t xml:space="preserve">void  scan_while_rotate() </w:t>
             </w:r>
           </w:p>
           <w:p>
@@ -1006,11 +940,9 @@
               </w:pBdr>
               <w:spacing w:line="240" w:lineRule="auto"/>
             </w:pPr>
-            <w:proofErr w:type="spellStart"/>
             <w:r>
               <w:t>PinAllocation</w:t>
             </w:r>
-            <w:proofErr w:type="spellEnd"/>
           </w:p>
         </w:tc>
         <w:tc>
@@ -1106,13 +1038,8 @@
               <w:spacing w:line="240" w:lineRule="auto"/>
             </w:pPr>
             <w:r>
-              <w:t xml:space="preserve">(need to update the </w:t>
-            </w:r>
-            <w:proofErr w:type="gramStart"/>
-            <w:r>
-              <w:t>pin )</w:t>
-            </w:r>
-            <w:proofErr w:type="gramEnd"/>
+              <w:t>(need to update the pin )</w:t>
+            </w:r>
           </w:p>
         </w:tc>
       </w:tr>
@@ -1144,11 +1071,9 @@
               </w:pBdr>
               <w:spacing w:line="240" w:lineRule="auto"/>
             </w:pPr>
-            <w:proofErr w:type="spellStart"/>
             <w:r>
               <w:t>LightDetect</w:t>
             </w:r>
-            <w:proofErr w:type="spellEnd"/>
           </w:p>
           <w:p>
             <w:pPr>
@@ -1219,23 +1144,7 @@
               <w:spacing w:line="240" w:lineRule="auto"/>
             </w:pPr>
             <w:r>
-              <w:t xml:space="preserve">bool </w:t>
-            </w:r>
-            <w:proofErr w:type="spellStart"/>
-            <w:r>
-              <w:t>detect_</w:t>
-            </w:r>
-            <w:proofErr w:type="gramStart"/>
-            <w:r>
-              <w:t>front</w:t>
-            </w:r>
-            <w:proofErr w:type="spellEnd"/>
-            <w:r>
-              <w:t>(</w:t>
-            </w:r>
-            <w:proofErr w:type="gramEnd"/>
-            <w:r>
-              <w:t>)</w:t>
+              <w:t>bool detect_front()</w:t>
             </w:r>
           </w:p>
         </w:tc>
@@ -1322,31 +1231,7 @@
               <w:spacing w:line="240" w:lineRule="auto"/>
             </w:pPr>
             <w:r>
-              <w:t>Find out which direction is brighter (</w:t>
-            </w:r>
-            <w:proofErr w:type="spellStart"/>
-            <w:r>
-              <w:t>veryLeft</w:t>
-            </w:r>
-            <w:proofErr w:type="spellEnd"/>
-            <w:r>
-              <w:t xml:space="preserve"> = -2, left = -1, ok = </w:t>
-            </w:r>
-            <w:proofErr w:type="gramStart"/>
-            <w:r>
-              <w:t>0,  right</w:t>
-            </w:r>
-            <w:proofErr w:type="gramEnd"/>
-            <w:r>
-              <w:t xml:space="preserve"> = 1, </w:t>
-            </w:r>
-            <w:proofErr w:type="spellStart"/>
-            <w:r>
-              <w:t>veryRight</w:t>
-            </w:r>
-            <w:proofErr w:type="spellEnd"/>
-            <w:r>
-              <w:t xml:space="preserve"> = 2)</w:t>
+              <w:t>Find out which direction is brighter (veryLeft = -2, left = -1, ok = 0,  right = 1, veryRight = 2)</w:t>
             </w:r>
           </w:p>
         </w:tc>
@@ -1374,23 +1259,7 @@
               <w:spacing w:line="240" w:lineRule="auto"/>
             </w:pPr>
             <w:r>
-              <w:t xml:space="preserve">int </w:t>
-            </w:r>
-            <w:proofErr w:type="spellStart"/>
-            <w:r>
-              <w:t>detect_</w:t>
-            </w:r>
-            <w:proofErr w:type="gramStart"/>
-            <w:r>
-              <w:t>dir</w:t>
-            </w:r>
-            <w:proofErr w:type="spellEnd"/>
-            <w:r>
-              <w:t>(</w:t>
-            </w:r>
-            <w:proofErr w:type="gramEnd"/>
-            <w:r>
-              <w:t>)</w:t>
+              <w:t>int detect_dir()</w:t>
             </w:r>
           </w:p>
         </w:tc>
@@ -1468,13 +1337,8 @@
               <w:spacing w:line="240" w:lineRule="auto"/>
             </w:pPr>
             <w:r>
-              <w:t xml:space="preserve">#include </w:t>
-            </w:r>
-            <w:proofErr w:type="spellStart"/>
-            <w:r>
-              <w:t>RobotBase.h</w:t>
-            </w:r>
-            <w:proofErr w:type="spellEnd"/>
+              <w:t>#include RobotBase.h</w:t>
+            </w:r>
           </w:p>
           <w:p>
             <w:pPr>
@@ -1490,13 +1354,8 @@
             </w:pPr>
             <w:r>
               <w:lastRenderedPageBreak/>
-              <w:t xml:space="preserve">#include </w:t>
-            </w:r>
-            <w:proofErr w:type="spellStart"/>
-            <w:r>
-              <w:t>LIghtDetect</w:t>
-            </w:r>
-            <w:proofErr w:type="spellEnd"/>
+              <w:t>#include LIghtDetect</w:t>
+            </w:r>
           </w:p>
         </w:tc>
         <w:tc>
@@ -1524,15 +1383,7 @@
             </w:pPr>
             <w:r>
               <w:lastRenderedPageBreak/>
-              <w:t xml:space="preserve">During rotation of 360 </w:t>
-            </w:r>
-            <w:proofErr w:type="spellStart"/>
-            <w:r>
-              <w:t>deg</w:t>
-            </w:r>
-            <w:proofErr w:type="spellEnd"/>
-            <w:r>
-              <w:t>, if light is detected, stop</w:t>
+              <w:t>During rotation of 360 deg, if light is detected, stop</w:t>
             </w:r>
           </w:p>
         </w:tc>
@@ -1559,21 +1410,8 @@
               </w:pBdr>
               <w:spacing w:line="240" w:lineRule="auto"/>
             </w:pPr>
-            <w:proofErr w:type="spellStart"/>
-            <w:r>
-              <w:t>rotate_while_</w:t>
-            </w:r>
-            <w:proofErr w:type="gramStart"/>
-            <w:r>
-              <w:t>scan</w:t>
-            </w:r>
-            <w:proofErr w:type="spellEnd"/>
-            <w:r>
-              <w:t>(</w:t>
-            </w:r>
-            <w:proofErr w:type="gramEnd"/>
-            <w:r>
-              <w:t>)</w:t>
+            <w:r>
+              <w:t>rotate_while_scan()</w:t>
             </w:r>
           </w:p>
         </w:tc>
@@ -1685,23 +1523,7 @@
               <w:spacing w:line="240" w:lineRule="auto"/>
             </w:pPr>
             <w:r>
-              <w:t xml:space="preserve">void </w:t>
-            </w:r>
-            <w:proofErr w:type="spellStart"/>
-            <w:r>
-              <w:t>go_</w:t>
-            </w:r>
-            <w:proofErr w:type="gramStart"/>
-            <w:r>
-              <w:t>target</w:t>
-            </w:r>
-            <w:proofErr w:type="spellEnd"/>
-            <w:r>
-              <w:t>(</w:t>
-            </w:r>
-            <w:proofErr w:type="gramEnd"/>
-            <w:r>
-              <w:t>)</w:t>
+              <w:t>void go_target()</w:t>
             </w:r>
           </w:p>
         </w:tc>
@@ -1812,23 +1634,7 @@
               <w:spacing w:line="240" w:lineRule="auto"/>
             </w:pPr>
             <w:r>
-              <w:t xml:space="preserve">void </w:t>
-            </w:r>
-            <w:proofErr w:type="spellStart"/>
-            <w:r>
-              <w:t>fan_</w:t>
-            </w:r>
-            <w:proofErr w:type="gramStart"/>
-            <w:r>
-              <w:t>start</w:t>
-            </w:r>
-            <w:proofErr w:type="spellEnd"/>
-            <w:r>
-              <w:t>(</w:t>
-            </w:r>
-            <w:proofErr w:type="gramEnd"/>
-            <w:r>
-              <w:t>)</w:t>
+              <w:t>void fan_start()</w:t>
             </w:r>
           </w:p>
         </w:tc>
@@ -1886,11 +1692,9 @@
               </w:pBdr>
               <w:spacing w:line="240" w:lineRule="auto"/>
             </w:pPr>
-            <w:proofErr w:type="spellStart"/>
             <w:r>
               <w:t>RobotBase</w:t>
             </w:r>
-            <w:proofErr w:type="spellEnd"/>
           </w:p>
         </w:tc>
         <w:tc>
@@ -2019,13 +1823,8 @@
               <w:spacing w:line="240" w:lineRule="auto"/>
             </w:pPr>
             <w:r>
-              <w:t xml:space="preserve">Basic movements like turning CW/CCW, approx. straight motion, strafe, normalise and </w:t>
-            </w:r>
-            <w:proofErr w:type="spellStart"/>
-            <w:r>
-              <w:t>contrain</w:t>
-            </w:r>
-            <w:proofErr w:type="spellEnd"/>
+              <w:t>Basic movements like turning CW/CCW, approx. straight motion, strafe, normalise and contrain</w:t>
+            </w:r>
           </w:p>
         </w:tc>
         <w:tc>
@@ -2051,34 +1850,24 @@
               </w:pBdr>
               <w:spacing w:line="240" w:lineRule="auto"/>
             </w:pPr>
-            <w:proofErr w:type="gramStart"/>
-            <w:r>
-              <w:t>Turn(</w:t>
-            </w:r>
-            <w:proofErr w:type="gramEnd"/>
-            <w:r>
-              <w:t>LEFT/RIGHT, int speed),</w:t>
-            </w:r>
-          </w:p>
-          <w:p>
-            <w:pPr>
-              <w:widowControl w:val="0"/>
-              <w:pBdr>
-                <w:top w:val="nil"/>
-                <w:left w:val="nil"/>
-                <w:bottom w:val="nil"/>
-                <w:right w:val="nil"/>
-                <w:between w:val="nil"/>
-              </w:pBdr>
-              <w:spacing w:line="240" w:lineRule="auto"/>
-            </w:pPr>
-            <w:proofErr w:type="gramStart"/>
-            <w:r>
-              <w:t>Straight(</w:t>
-            </w:r>
-            <w:proofErr w:type="gramEnd"/>
-            <w:r>
-              <w:t>int speed), Strafe(LEFT/RIGHT),</w:t>
+            <w:r>
+              <w:t>Turn(LEFT/RIGHT, int speed),</w:t>
+            </w:r>
+          </w:p>
+          <w:p>
+            <w:pPr>
+              <w:widowControl w:val="0"/>
+              <w:pBdr>
+                <w:top w:val="nil"/>
+                <w:left w:val="nil"/>
+                <w:bottom w:val="nil"/>
+                <w:right w:val="nil"/>
+                <w:between w:val="nil"/>
+              </w:pBdr>
+              <w:spacing w:line="240" w:lineRule="auto"/>
+            </w:pPr>
+            <w:r>
+              <w:t>Straight(int speed), Strafe(LEFT/RIGHT),</w:t>
             </w:r>
           </w:p>
           <w:p>
@@ -2152,11 +1941,9 @@
               </w:pBdr>
               <w:spacing w:line="240" w:lineRule="auto"/>
             </w:pPr>
-            <w:proofErr w:type="spellStart"/>
             <w:r>
               <w:t>IRSensor</w:t>
             </w:r>
-            <w:proofErr w:type="spellEnd"/>
           </w:p>
         </w:tc>
         <w:tc>
@@ -2360,11 +2147,9 @@
               </w:pBdr>
               <w:spacing w:line="240" w:lineRule="auto"/>
             </w:pPr>
-            <w:proofErr w:type="spellStart"/>
             <w:r>
               <w:t>UltrasonicSensor</w:t>
             </w:r>
-            <w:proofErr w:type="spellEnd"/>
           </w:p>
         </w:tc>
         <w:tc>
@@ -2411,6 +2196,9 @@
               </w:pBdr>
               <w:spacing w:line="240" w:lineRule="auto"/>
             </w:pPr>
+            <w:r>
+              <w:t>float ReadUltrasonic</w:t>
+            </w:r>
           </w:p>
         </w:tc>
         <w:tc>
@@ -2436,6 +2224,9 @@
               </w:pBdr>
               <w:spacing w:line="240" w:lineRule="auto"/>
             </w:pPr>
+            <w:r>
+              <w:t>yes</w:t>
+            </w:r>
           </w:p>
         </w:tc>
       </w:tr>
@@ -2491,6 +2282,15 @@
               <w:t>Setup gyroscope calibration</w:t>
             </w:r>
           </w:p>
+          <w:p>
+            <w:pPr>
+              <w:widowControl w:val="0"/>
+              <w:spacing w:line="240" w:lineRule="auto"/>
+            </w:pPr>
+            <w:r>
+              <w:t>Read gyroscope values</w:t>
+            </w:r>
+          </w:p>
         </w:tc>
         <w:tc>
           <w:tcPr>
@@ -2505,60 +2305,18 @@
           </w:tcPr>
           <w:p>
             <w:r>
-              <w:t>float </w:t>
-            </w:r>
-            <w:proofErr w:type="spellStart"/>
-            <w:r>
-              <w:t>GyroscopeCalibrate</w:t>
-            </w:r>
-            <w:proofErr w:type="spellEnd"/>
-            <w:r>
-              <w:t>(void</w:t>
-            </w:r>
-            <w:proofErr w:type="gramStart"/>
-            <w:r>
-              <w:t>);</w:t>
-            </w:r>
-            <w:proofErr w:type="gramEnd"/>
-            <w:r>
-              <w:t> </w:t>
-            </w:r>
-          </w:p>
-          <w:p>
-            <w:r>
-              <w:t>   float </w:t>
-            </w:r>
-            <w:proofErr w:type="spellStart"/>
-            <w:r>
-              <w:t>GyroRead</w:t>
-            </w:r>
-            <w:proofErr w:type="spellEnd"/>
-            <w:r>
-              <w:t>(void</w:t>
-            </w:r>
-            <w:proofErr w:type="gramStart"/>
-            <w:r>
-              <w:t>);</w:t>
-            </w:r>
-            <w:proofErr w:type="gramEnd"/>
-          </w:p>
-          <w:p>
-            <w:r>
-              <w:t>   float </w:t>
-            </w:r>
-            <w:proofErr w:type="spellStart"/>
-            <w:r>
-              <w:t>GyroRawRead</w:t>
-            </w:r>
-            <w:proofErr w:type="spellEnd"/>
-            <w:r>
-              <w:t>(void</w:t>
-            </w:r>
-            <w:proofErr w:type="gramStart"/>
-            <w:r>
-              <w:t>);</w:t>
-            </w:r>
-            <w:proofErr w:type="gramEnd"/>
+              <w:t>float GyroscopeCalibrate(void); </w:t>
+            </w:r>
+          </w:p>
+          <w:p>
+            <w:r>
+              <w:t>   float GyroRead(void);</w:t>
+            </w:r>
+          </w:p>
+          <w:p>
+            <w:r>
+              <w:t>   float GyroRawRead(void);</w:t>
+            </w:r>
           </w:p>
           <w:p>
             <w:pPr>
@@ -2597,6 +2355,9 @@
               </w:pBdr>
               <w:spacing w:line="240" w:lineRule="auto"/>
             </w:pPr>
+            <w:r>
+              <w:t>yes</w:t>
+            </w:r>
           </w:p>
         </w:tc>
       </w:tr>
@@ -2709,49 +2470,23 @@
               <w:spacing w:line="240" w:lineRule="auto"/>
             </w:pPr>
             <w:r>
-              <w:t xml:space="preserve">float </w:t>
-            </w:r>
-            <w:proofErr w:type="spellStart"/>
-            <w:proofErr w:type="gramStart"/>
-            <w:r>
-              <w:t>getRawReading</w:t>
-            </w:r>
-            <w:proofErr w:type="spellEnd"/>
-            <w:r>
-              <w:t>(</w:t>
-            </w:r>
-            <w:proofErr w:type="gramEnd"/>
-            <w:r>
-              <w:t>)</w:t>
-            </w:r>
-          </w:p>
-          <w:p>
-            <w:pPr>
-              <w:widowControl w:val="0"/>
-              <w:pBdr>
-                <w:top w:val="nil"/>
-                <w:left w:val="nil"/>
-                <w:bottom w:val="nil"/>
-                <w:right w:val="nil"/>
-                <w:between w:val="nil"/>
-              </w:pBdr>
-              <w:spacing w:line="240" w:lineRule="auto"/>
-            </w:pPr>
-            <w:r>
-              <w:t xml:space="preserve">float </w:t>
-            </w:r>
-            <w:proofErr w:type="spellStart"/>
-            <w:proofErr w:type="gramStart"/>
-            <w:r>
-              <w:t>getAverageReading</w:t>
-            </w:r>
-            <w:proofErr w:type="spellEnd"/>
-            <w:r>
-              <w:t>(</w:t>
-            </w:r>
-            <w:proofErr w:type="gramEnd"/>
-            <w:r>
-              <w:t>)</w:t>
+              <w:t>float getRawReading()</w:t>
+            </w:r>
+          </w:p>
+          <w:p>
+            <w:pPr>
+              <w:widowControl w:val="0"/>
+              <w:pBdr>
+                <w:top w:val="nil"/>
+                <w:left w:val="nil"/>
+                <w:bottom w:val="nil"/>
+                <w:right w:val="nil"/>
+                <w:between w:val="nil"/>
+              </w:pBdr>
+              <w:spacing w:line="240" w:lineRule="auto"/>
+            </w:pPr>
+            <w:r>
+              <w:t>float getAverageReading()</w:t>
             </w:r>
           </w:p>
           <w:p>

</xml_diff>